<commit_message>
Week 02 Quiz Final Commit
</commit_message>
<xml_diff>
--- a/Week 02/Quiz_02.docx
+++ b/Week 02/Quiz_02.docx
@@ -3199,7 +3199,7 @@
     </w:lvl>
   </w:abstractNum>
   <w:abstractNum w:abstractNumId="990">
-    <w:nsid w:val="ffd5779a"/>
+    <w:nsid w:val="a6624df9"/>
     <w:multiLevelType w:val="multilevel"/>
     <w:lvl w:ilvl="0">
       <w:numFmt w:val="bullet"/>
@@ -3280,7 +3280,7 @@
     </w:lvl>
   </w:abstractNum>
   <w:abstractNum w:abstractNumId="991">
-    <w:nsid w:val="83c9e1a1"/>
+    <w:nsid w:val="56fc473c"/>
     <w:multiLevelType w:val="multilevel"/>
     <w:lvl w:ilvl="0">
       <w:numFmt w:val="bullet"/>

</xml_diff>